<commit_message>
display posts & create free form posts
</commit_message>
<xml_diff>
--- a/report/Report.docx
+++ b/report/Report.docx
@@ -6897,14 +6897,7 @@
                 <w:rStyle w:val="Hyperlink"/>
                 <w:noProof/>
               </w:rPr>
-              <w:t>7.3.1 Github workflo</w:t>
-            </w:r>
-            <w:r>
-              <w:rPr>
-                <w:rStyle w:val="Hyperlink"/>
-                <w:noProof/>
-              </w:rPr>
-              <w:t>w</w:t>
+              <w:t>7.3.1 Github workflow</w:t>
             </w:r>
             <w:r>
               <w:rPr>
@@ -8397,7 +8390,27 @@
           <w:sz w:val="22"/>
           <w:szCs w:val="22"/>
         </w:rPr>
-        <w:t>Summary write ups/word documents/blogs/presentations produced (e.g. as a result of an investigation or of the findings from a conference)</w:t>
+        <w:t>Summary write ups/word documents/blogs/presentations produced (</w:t>
+      </w:r>
+      <w:proofErr w:type="gramStart"/>
+      <w:r>
+        <w:rPr>
+          <w:rStyle w:val="normaltextrun"/>
+          <w:rFonts w:asciiTheme="minorHAnsi" w:hAnsiTheme="minorHAnsi" w:cstheme="minorHAnsi"/>
+          <w:sz w:val="22"/>
+          <w:szCs w:val="22"/>
+        </w:rPr>
+        <w:t>e.g.</w:t>
+      </w:r>
+      <w:proofErr w:type="gramEnd"/>
+      <w:r>
+        <w:rPr>
+          <w:rStyle w:val="normaltextrun"/>
+          <w:rFonts w:asciiTheme="minorHAnsi" w:hAnsiTheme="minorHAnsi" w:cstheme="minorHAnsi"/>
+          <w:sz w:val="22"/>
+          <w:szCs w:val="22"/>
+        </w:rPr>
+        <w:t xml:space="preserve"> as a result of an investigation or of the findings from a conference)</w:t>
       </w:r>
       <w:r>
         <w:rPr>
@@ -8432,7 +8445,27 @@
           <w:sz w:val="22"/>
           <w:szCs w:val="22"/>
         </w:rPr>
-        <w:t>Excel spreadsheets of analysis (e.g. competitor analysis)</w:t>
+        <w:t>Excel spreadsheets of analysis (</w:t>
+      </w:r>
+      <w:proofErr w:type="gramStart"/>
+      <w:r>
+        <w:rPr>
+          <w:rStyle w:val="normaltextrun"/>
+          <w:rFonts w:asciiTheme="minorHAnsi" w:hAnsiTheme="minorHAnsi" w:cstheme="minorHAnsi"/>
+          <w:sz w:val="22"/>
+          <w:szCs w:val="22"/>
+        </w:rPr>
+        <w:t>e.g.</w:t>
+      </w:r>
+      <w:proofErr w:type="gramEnd"/>
+      <w:r>
+        <w:rPr>
+          <w:rStyle w:val="normaltextrun"/>
+          <w:rFonts w:asciiTheme="minorHAnsi" w:hAnsiTheme="minorHAnsi" w:cstheme="minorHAnsi"/>
+          <w:sz w:val="22"/>
+          <w:szCs w:val="22"/>
+        </w:rPr>
+        <w:t xml:space="preserve"> competitor analysis)</w:t>
       </w:r>
       <w:r>
         <w:rPr>
@@ -8819,27 +8852,14 @@
       <w:r>
         <w:t xml:space="preserve">Table </w:t>
       </w:r>
-      <w:r>
-        <w:fldChar w:fldCharType="begin"/>
-      </w:r>
-      <w:r>
-        <w:instrText xml:space="preserve"> SEQ Table \* ARABIC </w:instrText>
-      </w:r>
-      <w:r>
-        <w:fldChar w:fldCharType="separate"/>
-      </w:r>
-      <w:r>
-        <w:rPr>
-          <w:noProof/>
-        </w:rPr>
-        <w:t>1</w:t>
-      </w:r>
-      <w:r>
-        <w:rPr>
-          <w:noProof/>
-        </w:rPr>
-        <w:fldChar w:fldCharType="end"/>
-      </w:r>
+      <w:fldSimple w:instr=" SEQ Table \* ARABIC ">
+        <w:r>
+          <w:rPr>
+            <w:noProof/>
+          </w:rPr>
+          <w:t>1</w:t>
+        </w:r>
+      </w:fldSimple>
       <w:r>
         <w:t xml:space="preserve"> - Gap Analysis</w:t>
       </w:r>
@@ -9744,27 +9764,14 @@
       <w:r>
         <w:t xml:space="preserve">Table </w:t>
       </w:r>
-      <w:r>
-        <w:fldChar w:fldCharType="begin"/>
-      </w:r>
-      <w:r>
-        <w:instrText xml:space="preserve"> SEQ Table \* ARABIC </w:instrText>
-      </w:r>
-      <w:r>
-        <w:fldChar w:fldCharType="separate"/>
-      </w:r>
-      <w:r>
-        <w:rPr>
-          <w:noProof/>
-        </w:rPr>
-        <w:t>2</w:t>
-      </w:r>
-      <w:r>
-        <w:rPr>
-          <w:noProof/>
-        </w:rPr>
-        <w:fldChar w:fldCharType="end"/>
-      </w:r>
+      <w:fldSimple w:instr=" SEQ Table \* ARABIC ">
+        <w:r>
+          <w:rPr>
+            <w:noProof/>
+          </w:rPr>
+          <w:t>2</w:t>
+        </w:r>
+      </w:fldSimple>
       <w:r>
         <w:t xml:space="preserve"> - Risk analysis</w:t>
       </w:r>
@@ -12002,8 +12009,13 @@
       <w:r>
         <w:t xml:space="preserve"> </w:t>
       </w:r>
-      <w:r>
-        <w:t>Social Media for Knowledge-Sharing: A Systematic Literature Review</w:t>
+      <w:proofErr w:type="gramStart"/>
+      <w:r>
+        <w:t>Social Media</w:t>
+      </w:r>
+      <w:proofErr w:type="gramEnd"/>
+      <w:r>
+        <w:t xml:space="preserve"> for Knowledge-Sharing: A Systematic Literature Review</w:t>
       </w:r>
       <w:bookmarkEnd w:id="43"/>
     </w:p>
@@ -12500,7 +12512,21 @@
         <w:rPr>
           <w:rFonts w:asciiTheme="minorHAnsi" w:hAnsiTheme="minorHAnsi" w:cstheme="minorHAnsi"/>
         </w:rPr>
-        <w:t xml:space="preserve">Where do you currently store notes, papers, links etc </w:t>
+        <w:t xml:space="preserve">Where do you currently store notes, papers, links </w:t>
+      </w:r>
+      <w:proofErr w:type="gramStart"/>
+      <w:r>
+        <w:rPr>
+          <w:rFonts w:asciiTheme="minorHAnsi" w:hAnsiTheme="minorHAnsi" w:cstheme="minorHAnsi"/>
+        </w:rPr>
+        <w:t>etc</w:t>
+      </w:r>
+      <w:proofErr w:type="gramEnd"/>
+      <w:r>
+        <w:rPr>
+          <w:rFonts w:asciiTheme="minorHAnsi" w:hAnsiTheme="minorHAnsi" w:cstheme="minorHAnsi"/>
+        </w:rPr>
+        <w:t xml:space="preserve"> </w:t>
       </w:r>
     </w:p>
     <w:p>
@@ -12518,7 +12544,21 @@
         <w:rPr>
           <w:rFonts w:asciiTheme="minorHAnsi" w:hAnsiTheme="minorHAnsi" w:cstheme="minorHAnsi"/>
         </w:rPr>
-        <w:t xml:space="preserve">When you attend an event, do you share your notes? With who? </w:t>
+        <w:t xml:space="preserve">When you attend an event, do you share your notes? With </w:t>
+      </w:r>
+      <w:proofErr w:type="gramStart"/>
+      <w:r>
+        <w:rPr>
+          <w:rFonts w:asciiTheme="minorHAnsi" w:hAnsiTheme="minorHAnsi" w:cstheme="minorHAnsi"/>
+        </w:rPr>
+        <w:t>who</w:t>
+      </w:r>
+      <w:proofErr w:type="gramEnd"/>
+      <w:r>
+        <w:rPr>
+          <w:rFonts w:asciiTheme="minorHAnsi" w:hAnsiTheme="minorHAnsi" w:cstheme="minorHAnsi"/>
+        </w:rPr>
+        <w:t xml:space="preserve">? </w:t>
       </w:r>
     </w:p>
     <w:p>
@@ -14005,7 +14045,7 @@
     </w:p>
     <w:tbl>
       <w:tblPr>
-        <w:tblStyle w:val="ListTable6ColourfulAccent1"/>
+        <w:tblStyle w:val="ListTable6Colorful-Accent1"/>
         <w:tblW w:w="0" w:type="auto"/>
         <w:tblLook w:val="04A0" w:firstRow="1" w:lastRow="0" w:firstColumn="1" w:lastColumn="0" w:noHBand="0" w:noVBand="1"/>
       </w:tblPr>
@@ -14284,7 +14324,27 @@
                 <w:sz w:val="20"/>
                 <w:szCs w:val="20"/>
               </w:rPr>
-              <w:t>The user selects content template to fill (links, papers, books, free-texts). Once form is completed, the user will click save and publish, this will then persist this knowledge resource in a database.</w:t>
+              <w:t xml:space="preserve">The user selects content template to fill (links, papers, books, </w:t>
+            </w:r>
+            <w:proofErr w:type="gramStart"/>
+            <w:r>
+              <w:rPr>
+                <w:rFonts w:asciiTheme="minorHAnsi" w:hAnsiTheme="minorHAnsi" w:cstheme="minorHAnsi"/>
+                <w:color w:val="000000"/>
+                <w:sz w:val="20"/>
+                <w:szCs w:val="20"/>
+              </w:rPr>
+              <w:t>free-texts</w:t>
+            </w:r>
+            <w:proofErr w:type="gramEnd"/>
+            <w:r>
+              <w:rPr>
+                <w:rFonts w:asciiTheme="minorHAnsi" w:hAnsiTheme="minorHAnsi" w:cstheme="minorHAnsi"/>
+                <w:color w:val="000000"/>
+                <w:sz w:val="20"/>
+                <w:szCs w:val="20"/>
+              </w:rPr>
+              <w:t>). Once form is completed, the user will click save and publish, this will then persist this knowledge resource in a database.</w:t>
             </w:r>
           </w:p>
         </w:tc>
@@ -14478,8 +14538,19 @@
                 <w:sz w:val="20"/>
                 <w:szCs w:val="20"/>
               </w:rPr>
-              <w:t>User clicks on add content button</w:t>
-            </w:r>
+              <w:t xml:space="preserve">User clicks on add content </w:t>
+            </w:r>
+            <w:proofErr w:type="gramStart"/>
+            <w:r>
+              <w:rPr>
+                <w:rFonts w:asciiTheme="minorHAnsi" w:hAnsiTheme="minorHAnsi" w:cstheme="minorHAnsi"/>
+                <w:color w:val="000000"/>
+                <w:sz w:val="20"/>
+                <w:szCs w:val="20"/>
+              </w:rPr>
+              <w:t>button</w:t>
+            </w:r>
+            <w:proofErr w:type="gramEnd"/>
           </w:p>
           <w:p>
             <w:pPr>
@@ -14497,8 +14568,19 @@
                 <w:sz w:val="20"/>
                 <w:szCs w:val="20"/>
               </w:rPr>
-              <w:t>User selects content template from dropdown</w:t>
-            </w:r>
+              <w:t xml:space="preserve">User selects content template from </w:t>
+            </w:r>
+            <w:proofErr w:type="gramStart"/>
+            <w:r>
+              <w:rPr>
+                <w:rFonts w:asciiTheme="minorHAnsi" w:hAnsiTheme="minorHAnsi" w:cstheme="minorHAnsi"/>
+                <w:color w:val="000000"/>
+                <w:sz w:val="20"/>
+                <w:szCs w:val="20"/>
+              </w:rPr>
+              <w:t>dropdown</w:t>
+            </w:r>
+            <w:proofErr w:type="gramEnd"/>
           </w:p>
           <w:p>
             <w:pPr>
@@ -14519,8 +14601,19 @@
                 <w:sz w:val="20"/>
                 <w:szCs w:val="20"/>
               </w:rPr>
-              <w:t>User fills out content form</w:t>
-            </w:r>
+              <w:t xml:space="preserve">User fills out content </w:t>
+            </w:r>
+            <w:proofErr w:type="gramStart"/>
+            <w:r>
+              <w:rPr>
+                <w:rFonts w:asciiTheme="minorHAnsi" w:hAnsiTheme="minorHAnsi" w:cstheme="minorHAnsi"/>
+                <w:color w:val="000000"/>
+                <w:sz w:val="20"/>
+                <w:szCs w:val="20"/>
+              </w:rPr>
+              <w:t>form</w:t>
+            </w:r>
+            <w:proofErr w:type="gramEnd"/>
           </w:p>
           <w:p>
             <w:pPr>
@@ -14741,27 +14834,14 @@
       <w:r>
         <w:t xml:space="preserve">Table </w:t>
       </w:r>
-      <w:r>
-        <w:fldChar w:fldCharType="begin"/>
-      </w:r>
-      <w:r>
-        <w:instrText xml:space="preserve"> SEQ Table \* ARABIC </w:instrText>
-      </w:r>
-      <w:r>
-        <w:fldChar w:fldCharType="separate"/>
-      </w:r>
-      <w:r>
-        <w:rPr>
-          <w:noProof/>
-        </w:rPr>
-        <w:t>5</w:t>
-      </w:r>
-      <w:r>
-        <w:rPr>
-          <w:noProof/>
-        </w:rPr>
-        <w:fldChar w:fldCharType="end"/>
-      </w:r>
+      <w:fldSimple w:instr=" SEQ Table \* ARABIC ">
+        <w:r>
+          <w:rPr>
+            <w:noProof/>
+          </w:rPr>
+          <w:t>5</w:t>
+        </w:r>
+      </w:fldSimple>
       <w:r>
         <w:t xml:space="preserve"> - Use case 1</w:t>
       </w:r>
@@ -14779,7 +14859,7 @@
     </w:p>
     <w:tbl>
       <w:tblPr>
-        <w:tblStyle w:val="ListTable6ColourfulAccent1"/>
+        <w:tblStyle w:val="ListTable6Colorful-Accent1"/>
         <w:tblW w:w="0" w:type="auto"/>
         <w:tblLook w:val="04A0" w:firstRow="1" w:lastRow="0" w:firstColumn="1" w:lastColumn="0" w:noHBand="0" w:noVBand="1"/>
       </w:tblPr>
@@ -15268,6 +15348,7 @@
                 <w:szCs w:val="20"/>
               </w:rPr>
             </w:pPr>
+            <w:proofErr w:type="gramStart"/>
             <w:r>
               <w:rPr>
                 <w:rFonts w:asciiTheme="minorHAnsi" w:hAnsiTheme="minorHAnsi" w:cstheme="minorHAnsi"/>
@@ -15275,7 +15356,17 @@
                 <w:sz w:val="20"/>
                 <w:szCs w:val="20"/>
               </w:rPr>
-              <w:t>User click on navigation icon on menu bar</w:t>
+              <w:t>User</w:t>
+            </w:r>
+            <w:proofErr w:type="gramEnd"/>
+            <w:r>
+              <w:rPr>
+                <w:rFonts w:asciiTheme="minorHAnsi" w:hAnsiTheme="minorHAnsi" w:cstheme="minorHAnsi"/>
+                <w:color w:val="000000"/>
+                <w:sz w:val="20"/>
+                <w:szCs w:val="20"/>
+              </w:rPr>
+              <w:t xml:space="preserve"> click on navigation icon on menu bar</w:t>
             </w:r>
           </w:p>
           <w:p>
@@ -15319,8 +15410,19 @@
                 <w:sz w:val="20"/>
                 <w:szCs w:val="20"/>
               </w:rPr>
-              <w:t>User press enter with text field filled</w:t>
-            </w:r>
+              <w:t xml:space="preserve">User press enter with text field </w:t>
+            </w:r>
+            <w:proofErr w:type="gramStart"/>
+            <w:r>
+              <w:rPr>
+                <w:rFonts w:asciiTheme="minorHAnsi" w:hAnsiTheme="minorHAnsi" w:cstheme="minorHAnsi"/>
+                <w:color w:val="000000"/>
+                <w:sz w:val="20"/>
+                <w:szCs w:val="20"/>
+              </w:rPr>
+              <w:t>filled</w:t>
+            </w:r>
+            <w:proofErr w:type="gramEnd"/>
           </w:p>
           <w:p>
             <w:pPr>
@@ -15523,27 +15625,14 @@
       <w:r>
         <w:t xml:space="preserve">Table </w:t>
       </w:r>
-      <w:r>
-        <w:fldChar w:fldCharType="begin"/>
-      </w:r>
-      <w:r>
-        <w:instrText xml:space="preserve"> SEQ Table \* ARABIC </w:instrText>
-      </w:r>
-      <w:r>
-        <w:fldChar w:fldCharType="separate"/>
-      </w:r>
-      <w:r>
-        <w:rPr>
-          <w:noProof/>
-        </w:rPr>
-        <w:t>6</w:t>
-      </w:r>
-      <w:r>
-        <w:rPr>
-          <w:noProof/>
-        </w:rPr>
-        <w:fldChar w:fldCharType="end"/>
-      </w:r>
+      <w:fldSimple w:instr=" SEQ Table \* ARABIC ">
+        <w:r>
+          <w:rPr>
+            <w:noProof/>
+          </w:rPr>
+          <w:t>6</w:t>
+        </w:r>
+      </w:fldSimple>
       <w:r>
         <w:t xml:space="preserve"> – Use case 2</w:t>
       </w:r>
@@ -15561,7 +15650,7 @@
     </w:p>
     <w:tbl>
       <w:tblPr>
-        <w:tblStyle w:val="ListTable6ColourfulAccent1"/>
+        <w:tblStyle w:val="ListTable6Colorful-Accent1"/>
         <w:tblW w:w="0" w:type="auto"/>
         <w:tblLook w:val="04A0" w:firstRow="1" w:lastRow="0" w:firstColumn="1" w:lastColumn="0" w:noHBand="0" w:noVBand="1"/>
       </w:tblPr>
@@ -16053,8 +16142,19 @@
                 <w:sz w:val="20"/>
                 <w:szCs w:val="20"/>
               </w:rPr>
-              <w:t>User navigates to content</w:t>
-            </w:r>
+              <w:t xml:space="preserve">User navigates to </w:t>
+            </w:r>
+            <w:proofErr w:type="gramStart"/>
+            <w:r>
+              <w:rPr>
+                <w:rFonts w:asciiTheme="minorHAnsi" w:hAnsiTheme="minorHAnsi" w:cstheme="minorHAnsi"/>
+                <w:color w:val="000000"/>
+                <w:sz w:val="20"/>
+                <w:szCs w:val="20"/>
+              </w:rPr>
+              <w:t>content</w:t>
+            </w:r>
+            <w:proofErr w:type="gramEnd"/>
           </w:p>
           <w:p>
             <w:pPr>
@@ -16075,8 +16175,19 @@
                 <w:sz w:val="20"/>
                 <w:szCs w:val="20"/>
               </w:rPr>
-              <w:t>User enters comment text field and press enters</w:t>
-            </w:r>
+              <w:t xml:space="preserve">User enters comment text field and press </w:t>
+            </w:r>
+            <w:proofErr w:type="gramStart"/>
+            <w:r>
+              <w:rPr>
+                <w:rFonts w:asciiTheme="minorHAnsi" w:hAnsiTheme="minorHAnsi" w:cstheme="minorHAnsi"/>
+                <w:color w:val="000000"/>
+                <w:sz w:val="20"/>
+                <w:szCs w:val="20"/>
+              </w:rPr>
+              <w:t>enters</w:t>
+            </w:r>
+            <w:proofErr w:type="gramEnd"/>
           </w:p>
           <w:p>
             <w:pPr>
@@ -16251,27 +16362,14 @@
       <w:r>
         <w:t xml:space="preserve">Table </w:t>
       </w:r>
-      <w:r>
-        <w:fldChar w:fldCharType="begin"/>
-      </w:r>
-      <w:r>
-        <w:instrText xml:space="preserve"> SEQ Table \* ARABIC </w:instrText>
-      </w:r>
-      <w:r>
-        <w:fldChar w:fldCharType="separate"/>
-      </w:r>
-      <w:r>
-        <w:rPr>
-          <w:noProof/>
-        </w:rPr>
-        <w:t>7</w:t>
-      </w:r>
-      <w:r>
-        <w:rPr>
-          <w:noProof/>
-        </w:rPr>
-        <w:fldChar w:fldCharType="end"/>
-      </w:r>
+      <w:fldSimple w:instr=" SEQ Table \* ARABIC ">
+        <w:r>
+          <w:rPr>
+            <w:noProof/>
+          </w:rPr>
+          <w:t>7</w:t>
+        </w:r>
+      </w:fldSimple>
       <w:r>
         <w:t xml:space="preserve"> - Use case 3</w:t>
       </w:r>
@@ -17414,7 +17512,25 @@
                 <w:color w:val="000000"/>
                 <w:lang w:eastAsia="en-GB"/>
               </w:rPr>
-              <w:t>Lead Full-stack Engineer</w:t>
+              <w:t xml:space="preserve">Lead </w:t>
+            </w:r>
+            <w:proofErr w:type="gramStart"/>
+            <w:r>
+              <w:rPr>
+                <w:rFonts w:asciiTheme="minorHAnsi" w:eastAsia="Times New Roman" w:hAnsiTheme="minorHAnsi" w:cstheme="minorHAnsi"/>
+                <w:color w:val="000000"/>
+                <w:lang w:eastAsia="en-GB"/>
+              </w:rPr>
+              <w:t>Full-stack</w:t>
+            </w:r>
+            <w:proofErr w:type="gramEnd"/>
+            <w:r>
+              <w:rPr>
+                <w:rFonts w:asciiTheme="minorHAnsi" w:eastAsia="Times New Roman" w:hAnsiTheme="minorHAnsi" w:cstheme="minorHAnsi"/>
+                <w:color w:val="000000"/>
+                <w:lang w:eastAsia="en-GB"/>
+              </w:rPr>
+              <w:t xml:space="preserve"> Engineer</w:t>
             </w:r>
           </w:p>
           <w:p>
@@ -19787,8 +19903,18 @@
                 <w:b w:val="0"/>
                 <w:bCs w:val="0"/>
               </w:rPr>
-              <w:t>Deficient testing leads to large post go live bug list</w:t>
-            </w:r>
+              <w:t xml:space="preserve">Deficient testing leads to large post go live bug </w:t>
+            </w:r>
+            <w:proofErr w:type="gramStart"/>
+            <w:r>
+              <w:rPr>
+                <w:rFonts w:asciiTheme="minorHAnsi" w:hAnsiTheme="minorHAnsi" w:cstheme="minorHAnsi"/>
+                <w:b w:val="0"/>
+                <w:bCs w:val="0"/>
+              </w:rPr>
+              <w:t>list</w:t>
+            </w:r>
+            <w:proofErr w:type="gramEnd"/>
             <w:r>
               <w:rPr>
                 <w:rFonts w:asciiTheme="minorHAnsi" w:hAnsiTheme="minorHAnsi" w:cstheme="minorHAnsi"/>
@@ -20748,27 +20874,14 @@
       <w:r>
         <w:t xml:space="preserve">Figure </w:t>
       </w:r>
-      <w:r>
-        <w:fldChar w:fldCharType="begin"/>
-      </w:r>
-      <w:r>
-        <w:instrText xml:space="preserve"> SEQ Figure \* ARABIC </w:instrText>
-      </w:r>
-      <w:r>
-        <w:fldChar w:fldCharType="separate"/>
-      </w:r>
-      <w:r>
-        <w:rPr>
-          <w:noProof/>
-        </w:rPr>
-        <w:t>1</w:t>
-      </w:r>
-      <w:r>
-        <w:rPr>
-          <w:noProof/>
-        </w:rPr>
-        <w:fldChar w:fldCharType="end"/>
-      </w:r>
+      <w:fldSimple w:instr=" SEQ Figure \* ARABIC ">
+        <w:r>
+          <w:rPr>
+            <w:noProof/>
+          </w:rPr>
+          <w:t>1</w:t>
+        </w:r>
+      </w:fldSimple>
       <w:r>
         <w:t xml:space="preserve"> - </w:t>
       </w:r>
@@ -21408,24 +21521,14 @@
       <w:r>
         <w:t xml:space="preserve">Figure </w:t>
       </w:r>
-      <w:r>
-        <w:fldChar w:fldCharType="begin"/>
-      </w:r>
-      <w:r>
-        <w:instrText xml:space="preserve"> SEQ Figure \* ARABIC </w:instrText>
-      </w:r>
-      <w:r>
-        <w:fldChar w:fldCharType="separate"/>
-      </w:r>
-      <w:r>
-        <w:rPr>
-          <w:noProof/>
-        </w:rPr>
-        <w:t>2</w:t>
-      </w:r>
-      <w:r>
-        <w:fldChar w:fldCharType="end"/>
-      </w:r>
+      <w:fldSimple w:instr=" SEQ Figure \* ARABIC ">
+        <w:r>
+          <w:rPr>
+            <w:noProof/>
+          </w:rPr>
+          <w:t>2</w:t>
+        </w:r>
+      </w:fldSimple>
       <w:r>
         <w:t xml:space="preserve"> - Graph database design diagram</w:t>
       </w:r>
@@ -22185,32 +22288,81 @@
       <w:bookmarkStart w:id="105" w:name="_Toc130333254"/>
       <w:r>
         <w:lastRenderedPageBreak/>
-        <w:t>6.</w:t>
-      </w:r>
-      <w:r>
-        <w:t>3</w:t>
-      </w:r>
-      <w:r>
-        <w:t xml:space="preserve">.1 </w:t>
-      </w:r>
-      <w:r>
-        <w:t>Main display</w:t>
+        <w:t>6.3.1 Main display</w:t>
       </w:r>
       <w:bookmarkEnd w:id="105"/>
     </w:p>
     <w:p>
       <w:pPr>
-        <w:rPr>
-          <w:rFonts w:asciiTheme="minorHAnsi" w:hAnsiTheme="minorHAnsi" w:cstheme="minorHAnsi"/>
-        </w:rPr>
-      </w:pPr>
-      <w:r>
-        <w:rPr>
-          <w:rFonts w:asciiTheme="minorHAnsi" w:hAnsiTheme="minorHAnsi" w:cstheme="minorHAnsi"/>
-        </w:rPr>
-        <w:t>//IMAGE</w:t>
-      </w:r>
-    </w:p>
+        <w:keepNext/>
+      </w:pPr>
+      <w:r>
+        <w:rPr>
+          <w:noProof/>
+        </w:rPr>
+        <w:drawing>
+          <wp:inline distT="0" distB="0" distL="0" distR="0" wp14:anchorId="5ED48CAA" wp14:editId="007879F3">
+            <wp:extent cx="5890998" cy="4579132"/>
+            <wp:effectExtent l="0" t="0" r="0" b="0"/>
+            <wp:docPr id="3" name="Picture 3" descr="Graphical user interface, application&#10;&#10;Description automatically generated"/>
+            <wp:cNvGraphicFramePr>
+              <a:graphicFrameLocks xmlns:a="http://schemas.openxmlformats.org/drawingml/2006/main" noChangeAspect="1"/>
+            </wp:cNvGraphicFramePr>
+            <a:graphic xmlns:a="http://schemas.openxmlformats.org/drawingml/2006/main">
+              <a:graphicData uri="http://schemas.openxmlformats.org/drawingml/2006/picture">
+                <pic:pic xmlns:pic="http://schemas.openxmlformats.org/drawingml/2006/picture">
+                  <pic:nvPicPr>
+                    <pic:cNvPr id="3" name="Picture 3" descr="Graphical user interface, application&#10;&#10;Description automatically generated"/>
+                    <pic:cNvPicPr/>
+                  </pic:nvPicPr>
+                  <pic:blipFill>
+                    <a:blip r:embed="rId16"/>
+                    <a:stretch>
+                      <a:fillRect/>
+                    </a:stretch>
+                  </pic:blipFill>
+                  <pic:spPr>
+                    <a:xfrm>
+                      <a:off x="0" y="0"/>
+                      <a:ext cx="5896508" cy="4583415"/>
+                    </a:xfrm>
+                    <a:prstGeom prst="rect">
+                      <a:avLst/>
+                    </a:prstGeom>
+                  </pic:spPr>
+                </pic:pic>
+              </a:graphicData>
+            </a:graphic>
+          </wp:inline>
+        </w:drawing>
+      </w:r>
+    </w:p>
+    <w:p>
+      <w:pPr>
+        <w:pStyle w:val="Caption"/>
+      </w:pPr>
+      <w:r>
+        <w:t xml:space="preserve">Figure </w:t>
+      </w:r>
+      <w:fldSimple w:instr=" SEQ Figure \* ARABIC ">
+        <w:r>
+          <w:rPr>
+            <w:noProof/>
+          </w:rPr>
+          <w:t>3</w:t>
+        </w:r>
+      </w:fldSimple>
+      <w:r>
+        <w:t xml:space="preserve"> - Main display design</w:t>
+      </w:r>
+      <w:r>
+        <w:rPr>
+          <w:noProof/>
+        </w:rPr>
+        <w:t xml:space="preserve"> wireframe</w:t>
+      </w:r>
+    </w:p>
+    <w:p/>
     <w:p>
       <w:pPr>
         <w:pStyle w:val="ListParagraph"/>
@@ -22298,19 +22450,14 @@
         <w:rPr>
           <w:rFonts w:asciiTheme="minorHAnsi" w:hAnsiTheme="minorHAnsi" w:cstheme="minorHAnsi"/>
         </w:rPr>
-        <w:t xml:space="preserve">Main display with a scrollable feed for posts: This is the primary display for the application and contains a scrollable feed of posts. By making this display prominent, users are more likely to engage with the content and spend more time on the application. Additionally, the scrollable feed allows users to </w:t>
-      </w:r>
-      <w:r>
-        <w:rPr>
-          <w:rFonts w:asciiTheme="minorHAnsi" w:hAnsiTheme="minorHAnsi" w:cstheme="minorHAnsi"/>
-        </w:rPr>
-        <w:t>browse through the content quickly and easily</w:t>
-      </w:r>
-      <w:r>
-        <w:rPr>
-          <w:rFonts w:asciiTheme="minorHAnsi" w:hAnsiTheme="minorHAnsi" w:cstheme="minorHAnsi"/>
-        </w:rPr>
-        <w:t xml:space="preserve"> without having to navigate to different pages.</w:t>
+        <w:t xml:space="preserve">Main display with a scrollable feed for posts: This is the primary display for the application and contains a scrollable feed of posts. By making this display prominent, users are more likely to engage with the content and spend more time on the application. Additionally, the </w:t>
+      </w:r>
+      <w:r>
+        <w:rPr>
+          <w:rFonts w:asciiTheme="minorHAnsi" w:hAnsiTheme="minorHAnsi" w:cstheme="minorHAnsi"/>
+        </w:rPr>
+        <w:lastRenderedPageBreak/>
+        <w:t>scrollable feed allows users to browse through the content quickly and easily without having to navigate to different pages.</w:t>
       </w:r>
     </w:p>
     <w:p>
@@ -22325,90 +22472,6 @@
         </w:rPr>
         <w:t>Overall, this design is good because it provides users with easy access to the different features of the application, encourages engagement with the content, and makes it easy for users to manage their account and find the content they are looking for.</w:t>
       </w:r>
-    </w:p>
-    <w:p>
-      <w:pPr>
-        <w:rPr>
-          <w:rFonts w:asciiTheme="minorHAnsi" w:hAnsiTheme="minorHAnsi" w:cstheme="minorHAnsi"/>
-        </w:rPr>
-      </w:pPr>
-    </w:p>
-    <w:p>
-      <w:pPr>
-        <w:rPr>
-          <w:rFonts w:asciiTheme="minorHAnsi" w:hAnsiTheme="minorHAnsi" w:cstheme="minorHAnsi"/>
-        </w:rPr>
-      </w:pPr>
-    </w:p>
-    <w:p>
-      <w:pPr>
-        <w:rPr>
-          <w:rFonts w:asciiTheme="minorHAnsi" w:hAnsiTheme="minorHAnsi" w:cstheme="minorHAnsi"/>
-        </w:rPr>
-      </w:pPr>
-    </w:p>
-    <w:p>
-      <w:pPr>
-        <w:rPr>
-          <w:rFonts w:asciiTheme="minorHAnsi" w:hAnsiTheme="minorHAnsi" w:cstheme="minorHAnsi"/>
-        </w:rPr>
-      </w:pPr>
-    </w:p>
-    <w:p>
-      <w:pPr>
-        <w:rPr>
-          <w:rFonts w:asciiTheme="minorHAnsi" w:hAnsiTheme="minorHAnsi" w:cstheme="minorHAnsi"/>
-        </w:rPr>
-      </w:pPr>
-    </w:p>
-    <w:p>
-      <w:pPr>
-        <w:rPr>
-          <w:rFonts w:asciiTheme="minorHAnsi" w:hAnsiTheme="minorHAnsi" w:cstheme="minorHAnsi"/>
-        </w:rPr>
-      </w:pPr>
-    </w:p>
-    <w:p>
-      <w:pPr>
-        <w:rPr>
-          <w:rFonts w:asciiTheme="minorHAnsi" w:hAnsiTheme="minorHAnsi" w:cstheme="minorHAnsi"/>
-        </w:rPr>
-      </w:pPr>
-    </w:p>
-    <w:p>
-      <w:pPr>
-        <w:rPr>
-          <w:rFonts w:asciiTheme="minorHAnsi" w:hAnsiTheme="minorHAnsi" w:cstheme="minorHAnsi"/>
-        </w:rPr>
-      </w:pPr>
-    </w:p>
-    <w:p>
-      <w:pPr>
-        <w:rPr>
-          <w:rFonts w:asciiTheme="minorHAnsi" w:hAnsiTheme="minorHAnsi" w:cstheme="minorHAnsi"/>
-        </w:rPr>
-      </w:pPr>
-    </w:p>
-    <w:p>
-      <w:pPr>
-        <w:rPr>
-          <w:rFonts w:asciiTheme="minorHAnsi" w:hAnsiTheme="minorHAnsi" w:cstheme="minorHAnsi"/>
-        </w:rPr>
-      </w:pPr>
-    </w:p>
-    <w:p>
-      <w:pPr>
-        <w:rPr>
-          <w:rFonts w:asciiTheme="minorHAnsi" w:hAnsiTheme="minorHAnsi" w:cstheme="minorHAnsi"/>
-        </w:rPr>
-      </w:pPr>
-    </w:p>
-    <w:p>
-      <w:pPr>
-        <w:rPr>
-          <w:rFonts w:asciiTheme="minorHAnsi" w:hAnsiTheme="minorHAnsi" w:cstheme="minorHAnsi"/>
-        </w:rPr>
-      </w:pPr>
     </w:p>
     <w:p>
       <w:pPr>
@@ -22437,64 +22500,514 @@
         <w:rPr>
           <w:u w:val="single"/>
         </w:rPr>
+        <w:t>Implementation</w:t>
+      </w:r>
+      <w:bookmarkEnd w:id="106"/>
+    </w:p>
+    <w:p>
+      <w:pPr>
+        <w:rPr>
+          <w:rFonts w:asciiTheme="minorHAnsi" w:hAnsiTheme="minorHAnsi" w:cstheme="minorHAnsi"/>
+        </w:rPr>
+      </w:pPr>
+      <w:r>
+        <w:rPr>
+          <w:rFonts w:asciiTheme="minorHAnsi" w:hAnsiTheme="minorHAnsi" w:cstheme="minorHAnsi"/>
+        </w:rPr>
+        <w:t>This section will include discussing the coding standards we used to ensure high-quality code that is easy to maintain and modify. We will also provide an overview of the project layout, including the organization of the codebase.</w:t>
+      </w:r>
+    </w:p>
+    <w:p>
+      <w:pPr>
+        <w:rPr>
+          <w:rFonts w:asciiTheme="minorHAnsi" w:hAnsiTheme="minorHAnsi" w:cstheme="minorHAnsi"/>
+        </w:rPr>
+      </w:pPr>
+      <w:r>
+        <w:rPr>
+          <w:rFonts w:asciiTheme="minorHAnsi" w:hAnsiTheme="minorHAnsi" w:cstheme="minorHAnsi"/>
+        </w:rPr>
+        <w:t>Next, we will outline some of the issues we encountered during development, including bugs, integration problems, and performance issues. We will describe the steps we took to address these issues and the lessons we learned from them.</w:t>
+      </w:r>
+    </w:p>
+    <w:p>
+      <w:pPr>
+        <w:pStyle w:val="Heading2"/>
+      </w:pPr>
+      <w:bookmarkStart w:id="107" w:name="_Toc130333256"/>
+      <w:r>
+        <w:t>7</w:t>
+      </w:r>
+      <w:r>
+        <w:t xml:space="preserve">.1 </w:t>
+      </w:r>
+      <w:r>
+        <w:t>Coding standards</w:t>
+      </w:r>
+      <w:bookmarkEnd w:id="107"/>
+    </w:p>
+    <w:p>
+      <w:pPr>
+        <w:rPr>
+          <w:rFonts w:asciiTheme="minorHAnsi" w:hAnsiTheme="minorHAnsi" w:cstheme="minorHAnsi"/>
+        </w:rPr>
+      </w:pPr>
+      <w:r>
+        <w:rPr>
+          <w:rFonts w:asciiTheme="minorHAnsi" w:hAnsiTheme="minorHAnsi" w:cstheme="minorHAnsi"/>
+        </w:rPr>
+        <w:t>Coding standards assist in the construction of less complex software programmes, which reduces.</w:t>
+      </w:r>
+      <w:r>
+        <w:rPr>
+          <w:rFonts w:asciiTheme="minorHAnsi" w:hAnsiTheme="minorHAnsi" w:cstheme="minorHAnsi"/>
+        </w:rPr>
+        <w:t xml:space="preserve"> </w:t>
+      </w:r>
+      <w:r>
+        <w:rPr>
+          <w:rFonts w:asciiTheme="minorHAnsi" w:hAnsiTheme="minorHAnsi" w:cstheme="minorHAnsi"/>
+        </w:rPr>
+        <w:t xml:space="preserve">errors. If software engineering programming standards are followed, the code is consistent and </w:t>
+      </w:r>
+      <w:r>
+        <w:rPr>
+          <w:rFonts w:asciiTheme="minorHAnsi" w:hAnsiTheme="minorHAnsi" w:cstheme="minorHAnsi"/>
+        </w:rPr>
+        <w:t>easy.</w:t>
+      </w:r>
+      <w:r>
+        <w:rPr>
+          <w:rFonts w:asciiTheme="minorHAnsi" w:hAnsiTheme="minorHAnsi" w:cstheme="minorHAnsi"/>
+        </w:rPr>
+        <w:t xml:space="preserve"> </w:t>
+      </w:r>
+      <w:r>
+        <w:rPr>
+          <w:rFonts w:asciiTheme="minorHAnsi" w:hAnsiTheme="minorHAnsi" w:cstheme="minorHAnsi"/>
+        </w:rPr>
+        <w:t>to maintain. This is since anyone may comprehend it and change it at any time.</w:t>
+      </w:r>
+    </w:p>
+    <w:p>
+      <w:pPr>
+        <w:pStyle w:val="Heading3"/>
+      </w:pPr>
+      <w:bookmarkStart w:id="108" w:name="_Toc130333257"/>
+      <w:r>
+        <w:t>7</w:t>
+      </w:r>
+      <w:r>
+        <w:t>.1</w:t>
+      </w:r>
+      <w:r>
+        <w:t>.1</w:t>
+      </w:r>
+      <w:r>
+        <w:t xml:space="preserve"> SOLID</w:t>
+      </w:r>
+      <w:bookmarkEnd w:id="108"/>
+    </w:p>
+    <w:p>
+      <w:pPr>
+        <w:rPr>
+          <w:rFonts w:asciiTheme="minorHAnsi" w:hAnsiTheme="minorHAnsi" w:cstheme="minorHAnsi"/>
+        </w:rPr>
+      </w:pPr>
+      <w:r>
+        <w:rPr>
+          <w:rFonts w:asciiTheme="minorHAnsi" w:hAnsiTheme="minorHAnsi" w:cstheme="minorHAnsi"/>
+        </w:rPr>
+        <w:t xml:space="preserve">Single responsibility principle, open-closed principle, </w:t>
+      </w:r>
+      <w:proofErr w:type="spellStart"/>
+      <w:r>
+        <w:rPr>
+          <w:rFonts w:asciiTheme="minorHAnsi" w:hAnsiTheme="minorHAnsi" w:cstheme="minorHAnsi"/>
+        </w:rPr>
+        <w:t>Liskov</w:t>
+      </w:r>
+      <w:proofErr w:type="spellEnd"/>
+      <w:r>
+        <w:rPr>
+          <w:rFonts w:asciiTheme="minorHAnsi" w:hAnsiTheme="minorHAnsi" w:cstheme="minorHAnsi"/>
+        </w:rPr>
+        <w:t xml:space="preserve"> substitution principle, interface</w:t>
+      </w:r>
+      <w:r>
+        <w:rPr>
+          <w:rFonts w:asciiTheme="minorHAnsi" w:hAnsiTheme="minorHAnsi" w:cstheme="minorHAnsi"/>
+        </w:rPr>
+        <w:t xml:space="preserve"> </w:t>
+      </w:r>
+      <w:r>
+        <w:rPr>
+          <w:rFonts w:asciiTheme="minorHAnsi" w:hAnsiTheme="minorHAnsi" w:cstheme="minorHAnsi"/>
+        </w:rPr>
+        <w:t xml:space="preserve">segregation principle, and dependency inversion principle are all acronyms for five essential </w:t>
+      </w:r>
+      <w:r>
+        <w:rPr>
+          <w:rFonts w:asciiTheme="minorHAnsi" w:hAnsiTheme="minorHAnsi" w:cstheme="minorHAnsi"/>
+        </w:rPr>
+        <w:t xml:space="preserve">design </w:t>
+      </w:r>
+      <w:r>
+        <w:rPr>
+          <w:rFonts w:asciiTheme="minorHAnsi" w:hAnsiTheme="minorHAnsi" w:cstheme="minorHAnsi"/>
+        </w:rPr>
+        <w:t>principles.</w:t>
+      </w:r>
+    </w:p>
+    <w:p>
+      <w:pPr>
+        <w:pStyle w:val="Heading4"/>
+      </w:pPr>
+      <w:r>
+        <w:t>7</w:t>
+      </w:r>
+      <w:r>
+        <w:t>.1</w:t>
+      </w:r>
+      <w:r>
+        <w:t>.1</w:t>
+      </w:r>
+      <w:r>
+        <w:t>.1 Single Responsibility Principle</w:t>
+      </w:r>
+    </w:p>
+    <w:p>
+      <w:pPr>
+        <w:rPr>
+          <w:rFonts w:asciiTheme="minorHAnsi" w:hAnsiTheme="minorHAnsi" w:cstheme="minorHAnsi"/>
+        </w:rPr>
+      </w:pPr>
+      <w:r>
+        <w:rPr>
+          <w:rFonts w:asciiTheme="minorHAnsi" w:hAnsiTheme="minorHAnsi" w:cstheme="minorHAnsi"/>
+        </w:rPr>
+        <w:t>The SRP is based on the idea that each class, module, or function in a programme should have a</w:t>
+      </w:r>
+      <w:r>
+        <w:rPr>
+          <w:rFonts w:asciiTheme="minorHAnsi" w:hAnsiTheme="minorHAnsi" w:cstheme="minorHAnsi"/>
+        </w:rPr>
+        <w:t xml:space="preserve"> </w:t>
+      </w:r>
+      <w:r>
+        <w:rPr>
+          <w:rFonts w:asciiTheme="minorHAnsi" w:hAnsiTheme="minorHAnsi" w:cstheme="minorHAnsi"/>
+        </w:rPr>
+        <w:t>single responsibility or purpose.</w:t>
+      </w:r>
+    </w:p>
+    <w:p>
+      <w:pPr>
+        <w:pStyle w:val="Heading4"/>
+      </w:pPr>
+      <w:r>
+        <w:t>7</w:t>
+      </w:r>
+      <w:r>
+        <w:t>.1</w:t>
+      </w:r>
+      <w:r>
+        <w:t>.1</w:t>
+      </w:r>
+      <w:r>
+        <w:t>.2 Open Closed Principle</w:t>
+      </w:r>
+    </w:p>
+    <w:p>
+      <w:pPr>
+        <w:rPr>
+          <w:rFonts w:asciiTheme="minorHAnsi" w:hAnsiTheme="minorHAnsi" w:cstheme="minorHAnsi"/>
+        </w:rPr>
+      </w:pPr>
+      <w:r>
+        <w:rPr>
+          <w:rFonts w:asciiTheme="minorHAnsi" w:hAnsiTheme="minorHAnsi" w:cstheme="minorHAnsi"/>
+        </w:rPr>
+        <w:t>Classes should be open to extension but closed to modification, according to the Open-Closed</w:t>
+      </w:r>
+      <w:r>
+        <w:rPr>
+          <w:rFonts w:asciiTheme="minorHAnsi" w:hAnsiTheme="minorHAnsi" w:cstheme="minorHAnsi"/>
+        </w:rPr>
+        <w:t xml:space="preserve"> </w:t>
+      </w:r>
+      <w:r>
+        <w:rPr>
+          <w:rFonts w:asciiTheme="minorHAnsi" w:hAnsiTheme="minorHAnsi" w:cstheme="minorHAnsi"/>
+        </w:rPr>
+        <w:t>Principle.</w:t>
+      </w:r>
+    </w:p>
+    <w:p>
+      <w:pPr>
+        <w:pStyle w:val="Heading4"/>
+      </w:pPr>
+      <w:r>
+        <w:t>7</w:t>
+      </w:r>
+      <w:r>
+        <w:t>.1</w:t>
+      </w:r>
+      <w:r>
+        <w:t>.1</w:t>
+      </w:r>
+      <w:r>
+        <w:t xml:space="preserve">.3 </w:t>
+      </w:r>
+      <w:proofErr w:type="spellStart"/>
+      <w:r>
+        <w:t>Liskov</w:t>
+      </w:r>
+      <w:proofErr w:type="spellEnd"/>
+      <w:r>
+        <w:t xml:space="preserve"> Substitution Principle</w:t>
+      </w:r>
+    </w:p>
+    <w:p>
+      <w:pPr>
+        <w:rPr>
+          <w:rFonts w:asciiTheme="minorHAnsi" w:hAnsiTheme="minorHAnsi" w:cstheme="minorHAnsi"/>
+        </w:rPr>
+      </w:pPr>
+      <w:r>
+        <w:rPr>
+          <w:rFonts w:asciiTheme="minorHAnsi" w:hAnsiTheme="minorHAnsi" w:cstheme="minorHAnsi"/>
+        </w:rPr>
+        <w:t xml:space="preserve">Subclasses should be interchangeable with their base classes, according to the </w:t>
+      </w:r>
+      <w:proofErr w:type="spellStart"/>
+      <w:r>
+        <w:rPr>
+          <w:rFonts w:asciiTheme="minorHAnsi" w:hAnsiTheme="minorHAnsi" w:cstheme="minorHAnsi"/>
+        </w:rPr>
+        <w:t>Liskov</w:t>
+      </w:r>
+      <w:proofErr w:type="spellEnd"/>
+      <w:r>
+        <w:rPr>
+          <w:rFonts w:asciiTheme="minorHAnsi" w:hAnsiTheme="minorHAnsi" w:cstheme="minorHAnsi"/>
+        </w:rPr>
+        <w:t xml:space="preserve"> Substitution</w:t>
+      </w:r>
+      <w:r>
+        <w:rPr>
+          <w:rFonts w:asciiTheme="minorHAnsi" w:hAnsiTheme="minorHAnsi" w:cstheme="minorHAnsi"/>
+        </w:rPr>
+        <w:t xml:space="preserve"> </w:t>
+      </w:r>
+      <w:r>
+        <w:rPr>
+          <w:rFonts w:asciiTheme="minorHAnsi" w:hAnsiTheme="minorHAnsi" w:cstheme="minorHAnsi"/>
+        </w:rPr>
+        <w:t>Principle</w:t>
+      </w:r>
+      <w:r>
+        <w:t>.</w:t>
+      </w:r>
+    </w:p>
+    <w:p>
+      <w:pPr>
+        <w:pStyle w:val="Heading4"/>
+      </w:pPr>
+      <w:r>
+        <w:t>7</w:t>
+      </w:r>
+      <w:r>
+        <w:t>.1</w:t>
+      </w:r>
+      <w:r>
+        <w:t>.1</w:t>
+      </w:r>
+      <w:r>
+        <w:t>.4 Interface Segregation Principle</w:t>
+      </w:r>
+    </w:p>
+    <w:p>
+      <w:pPr>
+        <w:rPr>
+          <w:rFonts w:asciiTheme="minorHAnsi" w:hAnsiTheme="minorHAnsi" w:cstheme="minorHAnsi"/>
+        </w:rPr>
+      </w:pPr>
+      <w:r>
+        <w:rPr>
+          <w:rFonts w:asciiTheme="minorHAnsi" w:hAnsiTheme="minorHAnsi" w:cstheme="minorHAnsi"/>
+        </w:rPr>
+        <w:t xml:space="preserve">The Interface Segregation Principle is about keeping the interfaces separate, and </w:t>
+      </w:r>
+      <w:r>
+        <w:rPr>
+          <w:rFonts w:asciiTheme="minorHAnsi" w:hAnsiTheme="minorHAnsi" w:cstheme="minorHAnsi"/>
+        </w:rPr>
+        <w:t>segregation</w:t>
+      </w:r>
+      <w:r>
+        <w:rPr>
+          <w:rFonts w:asciiTheme="minorHAnsi" w:hAnsiTheme="minorHAnsi" w:cstheme="minorHAnsi"/>
+        </w:rPr>
+        <w:t xml:space="preserve"> </w:t>
+      </w:r>
+      <w:r>
+        <w:rPr>
+          <w:rFonts w:asciiTheme="minorHAnsi" w:hAnsiTheme="minorHAnsi" w:cstheme="minorHAnsi"/>
+        </w:rPr>
+        <w:t>involves keeping things apart.</w:t>
+      </w:r>
+    </w:p>
+    <w:p>
+      <w:pPr>
+        <w:pStyle w:val="Heading4"/>
+      </w:pPr>
+      <w:r>
+        <w:t>7</w:t>
+      </w:r>
+      <w:r>
+        <w:t>.1</w:t>
+      </w:r>
+      <w:r>
+        <w:t>.1</w:t>
+      </w:r>
+      <w:r>
+        <w:t>.5 Dependency Inversion Principle</w:t>
+      </w:r>
+    </w:p>
+    <w:p>
+      <w:pPr>
+        <w:rPr>
+          <w:rFonts w:asciiTheme="minorHAnsi" w:hAnsiTheme="minorHAnsi" w:cstheme="minorHAnsi"/>
+        </w:rPr>
+      </w:pPr>
+      <w:r>
+        <w:rPr>
+          <w:rFonts w:asciiTheme="minorHAnsi" w:hAnsiTheme="minorHAnsi" w:cstheme="minorHAnsi"/>
+        </w:rPr>
+        <w:t>The Dependency Inversion Principle emphasises that instead of concrete classes and functions, our</w:t>
+      </w:r>
+      <w:r>
+        <w:rPr>
+          <w:rFonts w:asciiTheme="minorHAnsi" w:hAnsiTheme="minorHAnsi" w:cstheme="minorHAnsi"/>
+        </w:rPr>
+        <w:t xml:space="preserve"> </w:t>
+      </w:r>
+      <w:r>
+        <w:rPr>
+          <w:rFonts w:asciiTheme="minorHAnsi" w:hAnsiTheme="minorHAnsi" w:cstheme="minorHAnsi"/>
+        </w:rPr>
+        <w:t>classes should rely on interfaces or abstract classes.</w:t>
+      </w:r>
+    </w:p>
+    <w:p>
+      <w:pPr>
+        <w:pStyle w:val="Heading3"/>
+      </w:pPr>
+      <w:bookmarkStart w:id="109" w:name="_Toc130333258"/>
+      <w:r>
+        <w:t>7</w:t>
+      </w:r>
+      <w:r>
+        <w:t>.</w:t>
+      </w:r>
+      <w:r>
+        <w:t>1.2</w:t>
+      </w:r>
+      <w:r>
+        <w:t xml:space="preserve"> Design patterns</w:t>
+      </w:r>
+      <w:bookmarkEnd w:id="109"/>
+    </w:p>
+    <w:p>
+      <w:pPr>
+        <w:rPr>
+          <w:rFonts w:asciiTheme="minorHAnsi" w:hAnsiTheme="minorHAnsi" w:cstheme="minorHAnsi"/>
+        </w:rPr>
+      </w:pPr>
+      <w:r>
+        <w:rPr>
+          <w:rFonts w:asciiTheme="minorHAnsi" w:hAnsiTheme="minorHAnsi" w:cstheme="minorHAnsi"/>
+        </w:rPr>
+        <w:t>In software engineering design patterns are common solutions that solves occurring problems in</w:t>
+      </w:r>
+      <w:r>
+        <w:rPr>
+          <w:rFonts w:asciiTheme="minorHAnsi" w:hAnsiTheme="minorHAnsi" w:cstheme="minorHAnsi"/>
+        </w:rPr>
+        <w:t xml:space="preserve"> </w:t>
+      </w:r>
+      <w:r>
+        <w:rPr>
+          <w:rFonts w:asciiTheme="minorHAnsi" w:hAnsiTheme="minorHAnsi" w:cstheme="minorHAnsi"/>
+        </w:rPr>
+        <w:t>software design. A design pattern is not a finished design that can be used within every</w:t>
+      </w:r>
+      <w:r>
+        <w:rPr>
+          <w:rFonts w:asciiTheme="minorHAnsi" w:hAnsiTheme="minorHAnsi" w:cstheme="minorHAnsi"/>
+        </w:rPr>
+        <w:t xml:space="preserve"> </w:t>
+      </w:r>
+      <w:r>
+        <w:rPr>
+          <w:rFonts w:asciiTheme="minorHAnsi" w:hAnsiTheme="minorHAnsi" w:cstheme="minorHAnsi"/>
+        </w:rPr>
         <w:lastRenderedPageBreak/>
-        <w:t>Implementation</w:t>
-      </w:r>
-      <w:bookmarkEnd w:id="106"/>
-    </w:p>
-    <w:p>
-      <w:pPr>
-        <w:rPr>
-          <w:rFonts w:asciiTheme="minorHAnsi" w:hAnsiTheme="minorHAnsi" w:cstheme="minorHAnsi"/>
-        </w:rPr>
-      </w:pPr>
-      <w:r>
-        <w:rPr>
-          <w:rFonts w:asciiTheme="minorHAnsi" w:hAnsiTheme="minorHAnsi" w:cstheme="minorHAnsi"/>
-        </w:rPr>
-        <w:t>This section will include discussing the coding standards we used to ensure high-quality code that is easy to maintain and modify. We will also provide an overview of the project layout, including the organization of the codebase.</w:t>
-      </w:r>
-    </w:p>
-    <w:p>
-      <w:pPr>
-        <w:rPr>
-          <w:rFonts w:asciiTheme="minorHAnsi" w:hAnsiTheme="minorHAnsi" w:cstheme="minorHAnsi"/>
-        </w:rPr>
-      </w:pPr>
-      <w:r>
-        <w:rPr>
-          <w:rFonts w:asciiTheme="minorHAnsi" w:hAnsiTheme="minorHAnsi" w:cstheme="minorHAnsi"/>
-        </w:rPr>
-        <w:t>Next, we will outline some of the issues we encountered during development, including bugs, integration problems, and performance issues. We will describe the steps we took to address these issues and the lessons we learned from them.</w:t>
-      </w:r>
-    </w:p>
-    <w:p>
-      <w:pPr>
-        <w:pStyle w:val="Heading2"/>
-      </w:pPr>
-      <w:bookmarkStart w:id="107" w:name="_Toc130333256"/>
+        <w:t>implementation of a piece of software but it’s a guide/template that can help you solve your</w:t>
+      </w:r>
+      <w:r>
+        <w:rPr>
+          <w:rFonts w:asciiTheme="minorHAnsi" w:hAnsiTheme="minorHAnsi" w:cstheme="minorHAnsi"/>
+        </w:rPr>
+        <w:t xml:space="preserve"> </w:t>
+      </w:r>
+      <w:r>
+        <w:rPr>
+          <w:rFonts w:asciiTheme="minorHAnsi" w:hAnsiTheme="minorHAnsi" w:cstheme="minorHAnsi"/>
+        </w:rPr>
+        <w:t>problem (</w:t>
+      </w:r>
+      <w:proofErr w:type="spellStart"/>
+      <w:r>
+        <w:rPr>
+          <w:rFonts w:asciiTheme="minorHAnsi" w:hAnsiTheme="minorHAnsi" w:cstheme="minorHAnsi"/>
+        </w:rPr>
+        <w:t>GeeksforGeeks</w:t>
+      </w:r>
+      <w:proofErr w:type="spellEnd"/>
+      <w:r>
+        <w:rPr>
+          <w:rFonts w:asciiTheme="minorHAnsi" w:hAnsiTheme="minorHAnsi" w:cstheme="minorHAnsi"/>
+        </w:rPr>
+        <w:t>. 2021.).</w:t>
+      </w:r>
+    </w:p>
+    <w:p>
+      <w:pPr>
+        <w:pStyle w:val="Heading4"/>
+      </w:pPr>
       <w:r>
         <w:t>7</w:t>
       </w:r>
       <w:r>
-        <w:t xml:space="preserve">.1 </w:t>
-      </w:r>
-      <w:r>
-        <w:t>Coding standards</w:t>
-      </w:r>
-      <w:bookmarkEnd w:id="107"/>
-    </w:p>
-    <w:p>
-      <w:pPr>
-        <w:rPr>
-          <w:rFonts w:asciiTheme="minorHAnsi" w:hAnsiTheme="minorHAnsi" w:cstheme="minorHAnsi"/>
-        </w:rPr>
-      </w:pPr>
-      <w:r>
-        <w:rPr>
-          <w:rFonts w:asciiTheme="minorHAnsi" w:hAnsiTheme="minorHAnsi" w:cstheme="minorHAnsi"/>
-        </w:rPr>
-        <w:t>Coding standards assist in the construction of less complex software programmes, which reduces.</w:t>
+        <w:t>.1</w:t>
+      </w:r>
+      <w:r>
+        <w:t>.2.1 Factory Pattern</w:t>
+      </w:r>
+    </w:p>
+    <w:p>
+      <w:pPr>
+        <w:rPr>
+          <w:rFonts w:asciiTheme="minorHAnsi" w:hAnsiTheme="minorHAnsi" w:cstheme="minorHAnsi"/>
+        </w:rPr>
+      </w:pPr>
+      <w:r>
+        <w:rPr>
+          <w:rFonts w:asciiTheme="minorHAnsi" w:hAnsiTheme="minorHAnsi" w:cstheme="minorHAnsi"/>
+        </w:rPr>
+        <w:t>The Factory Method design pattern is a creational design pattern that provides an interface for</w:t>
       </w:r>
       <w:r>
         <w:rPr>
@@ -22506,13 +23019,34 @@
         <w:rPr>
           <w:rFonts w:asciiTheme="minorHAnsi" w:hAnsiTheme="minorHAnsi" w:cstheme="minorHAnsi"/>
         </w:rPr>
-        <w:t xml:space="preserve">errors. If software engineering programming standards are followed, the code is consistent and </w:t>
-      </w:r>
-      <w:r>
-        <w:rPr>
-          <w:rFonts w:asciiTheme="minorHAnsi" w:hAnsiTheme="minorHAnsi" w:cstheme="minorHAnsi"/>
-        </w:rPr>
-        <w:t>easy.</w:t>
+        <w:t>producing objects in a superclass while allowing subclasses to choose the type of objects created.</w:t>
+      </w:r>
+    </w:p>
+    <w:p>
+      <w:pPr>
+        <w:pStyle w:val="Heading4"/>
+      </w:pPr>
+      <w:r>
+        <w:t>7</w:t>
+      </w:r>
+      <w:r>
+        <w:t>.1</w:t>
+      </w:r>
+      <w:r>
+        <w:t>.2.2 Adapter Pattern</w:t>
+      </w:r>
+    </w:p>
+    <w:p>
+      <w:pPr>
+        <w:rPr>
+          <w:rFonts w:asciiTheme="minorHAnsi" w:hAnsiTheme="minorHAnsi" w:cstheme="minorHAnsi"/>
+        </w:rPr>
+      </w:pPr>
+      <w:r>
+        <w:rPr>
+          <w:rFonts w:asciiTheme="minorHAnsi" w:hAnsiTheme="minorHAnsi" w:cstheme="minorHAnsi"/>
+        </w:rPr>
+        <w:t>The adapter pattern acts as a link between two interfaces that are incompatible. This design pattern</w:t>
       </w:r>
       <w:r>
         <w:rPr>
@@ -22524,463 +23058,6 @@
         <w:rPr>
           <w:rFonts w:asciiTheme="minorHAnsi" w:hAnsiTheme="minorHAnsi" w:cstheme="minorHAnsi"/>
         </w:rPr>
-        <w:t>to maintain. This is since anyone may comprehend it and change it at any time.</w:t>
-      </w:r>
-    </w:p>
-    <w:p>
-      <w:pPr>
-        <w:pStyle w:val="Heading3"/>
-      </w:pPr>
-      <w:bookmarkStart w:id="108" w:name="_Toc130333257"/>
-      <w:r>
-        <w:t>7</w:t>
-      </w:r>
-      <w:r>
-        <w:t>.1</w:t>
-      </w:r>
-      <w:r>
-        <w:t>.1</w:t>
-      </w:r>
-      <w:r>
-        <w:t xml:space="preserve"> SOLID</w:t>
-      </w:r>
-      <w:bookmarkEnd w:id="108"/>
-    </w:p>
-    <w:p>
-      <w:pPr>
-        <w:rPr>
-          <w:rFonts w:asciiTheme="minorHAnsi" w:hAnsiTheme="minorHAnsi" w:cstheme="minorHAnsi"/>
-        </w:rPr>
-      </w:pPr>
-      <w:r>
-        <w:rPr>
-          <w:rFonts w:asciiTheme="minorHAnsi" w:hAnsiTheme="minorHAnsi" w:cstheme="minorHAnsi"/>
-        </w:rPr>
-        <w:t xml:space="preserve">Single responsibility principle, open-closed principle, </w:t>
-      </w:r>
-      <w:proofErr w:type="spellStart"/>
-      <w:r>
-        <w:rPr>
-          <w:rFonts w:asciiTheme="minorHAnsi" w:hAnsiTheme="minorHAnsi" w:cstheme="minorHAnsi"/>
-        </w:rPr>
-        <w:t>Liskov</w:t>
-      </w:r>
-      <w:proofErr w:type="spellEnd"/>
-      <w:r>
-        <w:rPr>
-          <w:rFonts w:asciiTheme="minorHAnsi" w:hAnsiTheme="minorHAnsi" w:cstheme="minorHAnsi"/>
-        </w:rPr>
-        <w:t xml:space="preserve"> substitution principle, interface</w:t>
-      </w:r>
-      <w:r>
-        <w:rPr>
-          <w:rFonts w:asciiTheme="minorHAnsi" w:hAnsiTheme="minorHAnsi" w:cstheme="minorHAnsi"/>
-        </w:rPr>
-        <w:t xml:space="preserve"> </w:t>
-      </w:r>
-      <w:r>
-        <w:rPr>
-          <w:rFonts w:asciiTheme="minorHAnsi" w:hAnsiTheme="minorHAnsi" w:cstheme="minorHAnsi"/>
-        </w:rPr>
-        <w:t xml:space="preserve">segregation principle, and dependency inversion principle are all acronyms for five essential </w:t>
-      </w:r>
-      <w:r>
-        <w:rPr>
-          <w:rFonts w:asciiTheme="minorHAnsi" w:hAnsiTheme="minorHAnsi" w:cstheme="minorHAnsi"/>
-        </w:rPr>
-        <w:t xml:space="preserve">design </w:t>
-      </w:r>
-      <w:r>
-        <w:rPr>
-          <w:rFonts w:asciiTheme="minorHAnsi" w:hAnsiTheme="minorHAnsi" w:cstheme="minorHAnsi"/>
-        </w:rPr>
-        <w:t>principles.</w:t>
-      </w:r>
-    </w:p>
-    <w:p>
-      <w:pPr>
-        <w:pStyle w:val="Heading4"/>
-      </w:pPr>
-      <w:r>
-        <w:t>7</w:t>
-      </w:r>
-      <w:r>
-        <w:t>.1</w:t>
-      </w:r>
-      <w:r>
-        <w:t>.1</w:t>
-      </w:r>
-      <w:r>
-        <w:t>.1 Single Responsibility Principle</w:t>
-      </w:r>
-    </w:p>
-    <w:p>
-      <w:pPr>
-        <w:rPr>
-          <w:rFonts w:asciiTheme="minorHAnsi" w:hAnsiTheme="minorHAnsi" w:cstheme="minorHAnsi"/>
-        </w:rPr>
-      </w:pPr>
-      <w:r>
-        <w:rPr>
-          <w:rFonts w:asciiTheme="minorHAnsi" w:hAnsiTheme="minorHAnsi" w:cstheme="minorHAnsi"/>
-        </w:rPr>
-        <w:t>The SRP is based on the idea that each class, module, or function in a programme should have a</w:t>
-      </w:r>
-      <w:r>
-        <w:rPr>
-          <w:rFonts w:asciiTheme="minorHAnsi" w:hAnsiTheme="minorHAnsi" w:cstheme="minorHAnsi"/>
-        </w:rPr>
-        <w:t xml:space="preserve"> </w:t>
-      </w:r>
-      <w:r>
-        <w:rPr>
-          <w:rFonts w:asciiTheme="minorHAnsi" w:hAnsiTheme="minorHAnsi" w:cstheme="minorHAnsi"/>
-        </w:rPr>
-        <w:t>single responsibility or purpose.</w:t>
-      </w:r>
-    </w:p>
-    <w:p>
-      <w:pPr>
-        <w:pStyle w:val="Heading4"/>
-      </w:pPr>
-      <w:r>
-        <w:t>7</w:t>
-      </w:r>
-      <w:r>
-        <w:t>.1</w:t>
-      </w:r>
-      <w:r>
-        <w:t>.1</w:t>
-      </w:r>
-      <w:r>
-        <w:t>.2 Open Closed Principle</w:t>
-      </w:r>
-    </w:p>
-    <w:p>
-      <w:r>
-        <w:t>Classes should be open to extension but closed to modification, according to the Open-Closed</w:t>
-      </w:r>
-      <w:r>
-        <w:t xml:space="preserve"> </w:t>
-      </w:r>
-      <w:r>
-        <w:t>Principle.</w:t>
-      </w:r>
-    </w:p>
-    <w:p>
-      <w:pPr>
-        <w:pStyle w:val="Heading4"/>
-      </w:pPr>
-      <w:r>
-        <w:t>7</w:t>
-      </w:r>
-      <w:r>
-        <w:t>.1</w:t>
-      </w:r>
-      <w:r>
-        <w:t>.1</w:t>
-      </w:r>
-      <w:r>
-        <w:t xml:space="preserve">.3 </w:t>
-      </w:r>
-      <w:proofErr w:type="spellStart"/>
-      <w:r>
-        <w:t>Liskov</w:t>
-      </w:r>
-      <w:proofErr w:type="spellEnd"/>
-      <w:r>
-        <w:t xml:space="preserve"> Substitution Principle</w:t>
-      </w:r>
-    </w:p>
-    <w:p>
-      <w:pPr>
-        <w:rPr>
-          <w:rFonts w:asciiTheme="minorHAnsi" w:hAnsiTheme="minorHAnsi" w:cstheme="minorHAnsi"/>
-        </w:rPr>
-      </w:pPr>
-      <w:r>
-        <w:rPr>
-          <w:rFonts w:asciiTheme="minorHAnsi" w:hAnsiTheme="minorHAnsi" w:cstheme="minorHAnsi"/>
-        </w:rPr>
-        <w:t xml:space="preserve">Subclasses should be interchangeable with their base classes, according to the </w:t>
-      </w:r>
-      <w:proofErr w:type="spellStart"/>
-      <w:r>
-        <w:rPr>
-          <w:rFonts w:asciiTheme="minorHAnsi" w:hAnsiTheme="minorHAnsi" w:cstheme="minorHAnsi"/>
-        </w:rPr>
-        <w:t>Liskov</w:t>
-      </w:r>
-      <w:proofErr w:type="spellEnd"/>
-      <w:r>
-        <w:rPr>
-          <w:rFonts w:asciiTheme="minorHAnsi" w:hAnsiTheme="minorHAnsi" w:cstheme="minorHAnsi"/>
-        </w:rPr>
-        <w:t xml:space="preserve"> Substitution</w:t>
-      </w:r>
-      <w:r>
-        <w:rPr>
-          <w:rFonts w:asciiTheme="minorHAnsi" w:hAnsiTheme="minorHAnsi" w:cstheme="minorHAnsi"/>
-        </w:rPr>
-        <w:t xml:space="preserve"> </w:t>
-      </w:r>
-      <w:r>
-        <w:rPr>
-          <w:rFonts w:asciiTheme="minorHAnsi" w:hAnsiTheme="minorHAnsi" w:cstheme="minorHAnsi"/>
-        </w:rPr>
-        <w:t>Principle</w:t>
-      </w:r>
-      <w:r>
-        <w:t>.</w:t>
-      </w:r>
-    </w:p>
-    <w:p>
-      <w:pPr>
-        <w:pStyle w:val="Heading4"/>
-      </w:pPr>
-      <w:r>
-        <w:t>7</w:t>
-      </w:r>
-      <w:r>
-        <w:t>.1</w:t>
-      </w:r>
-      <w:r>
-        <w:t>.1</w:t>
-      </w:r>
-      <w:r>
-        <w:t>.4 Interface Segregation Principle</w:t>
-      </w:r>
-    </w:p>
-    <w:p>
-      <w:pPr>
-        <w:rPr>
-          <w:rFonts w:asciiTheme="minorHAnsi" w:hAnsiTheme="minorHAnsi" w:cstheme="minorHAnsi"/>
-        </w:rPr>
-      </w:pPr>
-      <w:r>
-        <w:rPr>
-          <w:rFonts w:asciiTheme="minorHAnsi" w:hAnsiTheme="minorHAnsi" w:cstheme="minorHAnsi"/>
-        </w:rPr>
-        <w:t xml:space="preserve">The Interface Segregation Principle is about keeping the interfaces separate, and </w:t>
-      </w:r>
-      <w:r>
-        <w:rPr>
-          <w:rFonts w:asciiTheme="minorHAnsi" w:hAnsiTheme="minorHAnsi" w:cstheme="minorHAnsi"/>
-        </w:rPr>
-        <w:t>segregation</w:t>
-      </w:r>
-      <w:r>
-        <w:rPr>
-          <w:rFonts w:asciiTheme="minorHAnsi" w:hAnsiTheme="minorHAnsi" w:cstheme="minorHAnsi"/>
-        </w:rPr>
-        <w:t xml:space="preserve"> </w:t>
-      </w:r>
-      <w:r>
-        <w:rPr>
-          <w:rFonts w:asciiTheme="minorHAnsi" w:hAnsiTheme="minorHAnsi" w:cstheme="minorHAnsi"/>
-        </w:rPr>
-        <w:t>involves keeping things apart.</w:t>
-      </w:r>
-    </w:p>
-    <w:p>
-      <w:pPr>
-        <w:pStyle w:val="Heading4"/>
-      </w:pPr>
-      <w:r>
-        <w:t>7</w:t>
-      </w:r>
-      <w:r>
-        <w:t>.1</w:t>
-      </w:r>
-      <w:r>
-        <w:t>.1</w:t>
-      </w:r>
-      <w:r>
-        <w:t>.5 Dependency Inversion Principle</w:t>
-      </w:r>
-    </w:p>
-    <w:p>
-      <w:pPr>
-        <w:rPr>
-          <w:rFonts w:asciiTheme="minorHAnsi" w:hAnsiTheme="minorHAnsi" w:cstheme="minorHAnsi"/>
-        </w:rPr>
-      </w:pPr>
-      <w:r>
-        <w:rPr>
-          <w:rFonts w:asciiTheme="minorHAnsi" w:hAnsiTheme="minorHAnsi" w:cstheme="minorHAnsi"/>
-        </w:rPr>
-        <w:t>The Dependency Inversion Principle emphasises that instead of concrete classes and functions, our</w:t>
-      </w:r>
-      <w:r>
-        <w:rPr>
-          <w:rFonts w:asciiTheme="minorHAnsi" w:hAnsiTheme="minorHAnsi" w:cstheme="minorHAnsi"/>
-        </w:rPr>
-        <w:t xml:space="preserve"> </w:t>
-      </w:r>
-      <w:r>
-        <w:rPr>
-          <w:rFonts w:asciiTheme="minorHAnsi" w:hAnsiTheme="minorHAnsi" w:cstheme="minorHAnsi"/>
-        </w:rPr>
-        <w:t>classes should rely on interfaces or abstract classes.</w:t>
-      </w:r>
-    </w:p>
-    <w:p>
-      <w:pPr>
-        <w:pStyle w:val="Heading3"/>
-      </w:pPr>
-      <w:bookmarkStart w:id="109" w:name="_Toc130333258"/>
-      <w:r>
-        <w:t>7</w:t>
-      </w:r>
-      <w:r>
-        <w:t>.</w:t>
-      </w:r>
-      <w:r>
-        <w:t>1.2</w:t>
-      </w:r>
-      <w:r>
-        <w:t xml:space="preserve"> Design patterns</w:t>
-      </w:r>
-      <w:bookmarkEnd w:id="109"/>
-    </w:p>
-    <w:p>
-      <w:pPr>
-        <w:rPr>
-          <w:rFonts w:asciiTheme="minorHAnsi" w:hAnsiTheme="minorHAnsi" w:cstheme="minorHAnsi"/>
-        </w:rPr>
-      </w:pPr>
-      <w:r>
-        <w:rPr>
-          <w:rFonts w:asciiTheme="minorHAnsi" w:hAnsiTheme="minorHAnsi" w:cstheme="minorHAnsi"/>
-        </w:rPr>
-        <w:t>In software engineering design patterns are common solutions that solves occurring problems in</w:t>
-      </w:r>
-      <w:r>
-        <w:rPr>
-          <w:rFonts w:asciiTheme="minorHAnsi" w:hAnsiTheme="minorHAnsi" w:cstheme="minorHAnsi"/>
-        </w:rPr>
-        <w:t xml:space="preserve"> </w:t>
-      </w:r>
-      <w:r>
-        <w:rPr>
-          <w:rFonts w:asciiTheme="minorHAnsi" w:hAnsiTheme="minorHAnsi" w:cstheme="minorHAnsi"/>
-        </w:rPr>
-        <w:t>software design. A design pattern is not a finished design that can be used within every</w:t>
-      </w:r>
-      <w:r>
-        <w:rPr>
-          <w:rFonts w:asciiTheme="minorHAnsi" w:hAnsiTheme="minorHAnsi" w:cstheme="minorHAnsi"/>
-        </w:rPr>
-        <w:t xml:space="preserve"> </w:t>
-      </w:r>
-      <w:r>
-        <w:rPr>
-          <w:rFonts w:asciiTheme="minorHAnsi" w:hAnsiTheme="minorHAnsi" w:cstheme="minorHAnsi"/>
-        </w:rPr>
-        <w:t>implementation of a piece of software but it’s a guide/template that can help you solve your</w:t>
-      </w:r>
-      <w:r>
-        <w:rPr>
-          <w:rFonts w:asciiTheme="minorHAnsi" w:hAnsiTheme="minorHAnsi" w:cstheme="minorHAnsi"/>
-        </w:rPr>
-        <w:t xml:space="preserve"> </w:t>
-      </w:r>
-      <w:r>
-        <w:rPr>
-          <w:rFonts w:asciiTheme="minorHAnsi" w:hAnsiTheme="minorHAnsi" w:cstheme="minorHAnsi"/>
-        </w:rPr>
-        <w:t>problem (</w:t>
-      </w:r>
-      <w:proofErr w:type="spellStart"/>
-      <w:r>
-        <w:rPr>
-          <w:rFonts w:asciiTheme="minorHAnsi" w:hAnsiTheme="minorHAnsi" w:cstheme="minorHAnsi"/>
-        </w:rPr>
-        <w:t>GeeksforGeeks</w:t>
-      </w:r>
-      <w:proofErr w:type="spellEnd"/>
-      <w:r>
-        <w:rPr>
-          <w:rFonts w:asciiTheme="minorHAnsi" w:hAnsiTheme="minorHAnsi" w:cstheme="minorHAnsi"/>
-        </w:rPr>
-        <w:t>. 2021.).</w:t>
-      </w:r>
-    </w:p>
-    <w:p>
-      <w:pPr>
-        <w:pStyle w:val="Heading4"/>
-      </w:pPr>
-      <w:r>
-        <w:t>7</w:t>
-      </w:r>
-      <w:r>
-        <w:t>.1</w:t>
-      </w:r>
-      <w:r>
-        <w:t>.2.1 Factory Pattern</w:t>
-      </w:r>
-    </w:p>
-    <w:p>
-      <w:pPr>
-        <w:rPr>
-          <w:rFonts w:asciiTheme="minorHAnsi" w:hAnsiTheme="minorHAnsi" w:cstheme="minorHAnsi"/>
-        </w:rPr>
-      </w:pPr>
-      <w:r>
-        <w:rPr>
-          <w:rFonts w:asciiTheme="minorHAnsi" w:hAnsiTheme="minorHAnsi" w:cstheme="minorHAnsi"/>
-        </w:rPr>
-        <w:t>The Factory Method design pattern is a creational design pattern that provides an interface for</w:t>
-      </w:r>
-      <w:r>
-        <w:rPr>
-          <w:rFonts w:asciiTheme="minorHAnsi" w:hAnsiTheme="minorHAnsi" w:cstheme="minorHAnsi"/>
-        </w:rPr>
-        <w:t xml:space="preserve"> </w:t>
-      </w:r>
-      <w:r>
-        <w:rPr>
-          <w:rFonts w:asciiTheme="minorHAnsi" w:hAnsiTheme="minorHAnsi" w:cstheme="minorHAnsi"/>
-        </w:rPr>
-        <w:t>producing objects in a superclass while allowing subclasses to choose the type of objects created.</w:t>
-      </w:r>
-    </w:p>
-    <w:p>
-      <w:pPr>
-        <w:pStyle w:val="Heading4"/>
-      </w:pPr>
-      <w:r>
-        <w:t>7</w:t>
-      </w:r>
-      <w:r>
-        <w:t>.1</w:t>
-      </w:r>
-      <w:r>
-        <w:t>.2.2 Adapter Pattern</w:t>
-      </w:r>
-    </w:p>
-    <w:p>
-      <w:pPr>
-        <w:rPr>
-          <w:rFonts w:asciiTheme="minorHAnsi" w:hAnsiTheme="minorHAnsi" w:cstheme="minorHAnsi"/>
-        </w:rPr>
-      </w:pPr>
-      <w:r>
-        <w:rPr>
-          <w:rFonts w:asciiTheme="minorHAnsi" w:hAnsiTheme="minorHAnsi" w:cstheme="minorHAnsi"/>
-        </w:rPr>
-        <w:t>The adapter pattern acts as a link between two interfaces that are incompatible. This design pattern</w:t>
-      </w:r>
-      <w:r>
-        <w:rPr>
-          <w:rFonts w:asciiTheme="minorHAnsi" w:hAnsiTheme="minorHAnsi" w:cstheme="minorHAnsi"/>
-        </w:rPr>
-        <w:t xml:space="preserve"> </w:t>
-      </w:r>
-      <w:r>
-        <w:rPr>
-          <w:rFonts w:asciiTheme="minorHAnsi" w:hAnsiTheme="minorHAnsi" w:cstheme="minorHAnsi"/>
-        </w:rPr>
         <w:t>is classified as a structural pattern since it integrates the capabilities of two separate interfaces.</w:t>
       </w:r>
     </w:p>
@@ -22994,7 +23071,6 @@
         <w:rPr>
           <w:rFonts w:asciiTheme="minorHAnsi" w:hAnsiTheme="minorHAnsi" w:cstheme="minorHAnsi"/>
         </w:rPr>
-        <w:lastRenderedPageBreak/>
         <w:t>A single class is responsible for joining the capabilities of separate or incompatible interfaces in this</w:t>
       </w:r>
       <w:r>
@@ -23412,6 +23488,7 @@
         <w:rPr>
           <w:rFonts w:asciiTheme="minorHAnsi" w:hAnsiTheme="minorHAnsi" w:cstheme="minorHAnsi"/>
         </w:rPr>
+        <w:lastRenderedPageBreak/>
         <w:t xml:space="preserve">Overall, using a layered architecture with </w:t>
       </w:r>
       <w:proofErr w:type="spellStart"/>
@@ -23483,7 +23560,6 @@
         <w:rPr>
           <w:rFonts w:asciiTheme="minorHAnsi" w:hAnsiTheme="minorHAnsi" w:cstheme="minorHAnsi"/>
         </w:rPr>
-        <w:lastRenderedPageBreak/>
         <w:t xml:space="preserve">Figure 2 shows the .NET project layout created </w:t>
       </w:r>
       <w:r>
@@ -23518,7 +23594,7 @@
                     <pic:cNvPicPr/>
                   </pic:nvPicPr>
                   <pic:blipFill>
-                    <a:blip r:embed="rId16"/>
+                    <a:blip r:embed="rId17"/>
                     <a:stretch>
                       <a:fillRect/>
                     </a:stretch>
@@ -23549,24 +23625,14 @@
       <w:r>
         <w:t xml:space="preserve">Figure </w:t>
       </w:r>
-      <w:r>
-        <w:fldChar w:fldCharType="begin"/>
-      </w:r>
-      <w:r>
-        <w:instrText xml:space="preserve"> SEQ Figure \* ARABIC </w:instrText>
-      </w:r>
-      <w:r>
-        <w:fldChar w:fldCharType="separate"/>
-      </w:r>
-      <w:r>
-        <w:rPr>
-          <w:noProof/>
-        </w:rPr>
-        <w:t>3</w:t>
-      </w:r>
-      <w:r>
-        <w:fldChar w:fldCharType="end"/>
-      </w:r>
+      <w:fldSimple w:instr=" SEQ Figure \* ARABIC ">
+        <w:r>
+          <w:rPr>
+            <w:noProof/>
+          </w:rPr>
+          <w:t>4</w:t>
+        </w:r>
+      </w:fldSimple>
       <w:r>
         <w:t xml:space="preserve"> - .NET project layout</w:t>
       </w:r>
@@ -23577,75 +23643,65 @@
       </w:pPr>
       <w:bookmarkStart w:id="111" w:name="_Toc130333260"/>
       <w:r>
-        <w:t>7.</w:t>
-      </w:r>
-      <w:r>
-        <w:t>3</w:t>
+        <w:t xml:space="preserve">7.3 </w:t>
+      </w:r>
+      <w:r>
+        <w:t xml:space="preserve">Automated </w:t>
+      </w:r>
+      <w:r>
+        <w:t>deployment to Azure</w:t>
+      </w:r>
+      <w:bookmarkEnd w:id="111"/>
+    </w:p>
+    <w:p>
+      <w:pPr>
+        <w:rPr>
+          <w:rFonts w:asciiTheme="minorHAnsi" w:hAnsiTheme="minorHAnsi" w:cstheme="minorHAnsi"/>
+        </w:rPr>
+      </w:pPr>
+      <w:bookmarkStart w:id="112" w:name="_Toc130333261"/>
+      <w:r>
+        <w:rPr>
+          <w:rFonts w:asciiTheme="minorHAnsi" w:hAnsiTheme="minorHAnsi" w:cstheme="minorHAnsi"/>
+        </w:rPr>
+        <w:t xml:space="preserve">The ability to deliver updates and new features more frequently and with fewer errors makes automated deployments crucial in the software development process. An automated deployment process can automatically build, test, and deploy changes to the production environment rather than requiring manual deployment of code changes. By doing so, the risk of human error is </w:t>
+      </w:r>
+      <w:r>
+        <w:rPr>
+          <w:rFonts w:asciiTheme="minorHAnsi" w:hAnsiTheme="minorHAnsi" w:cstheme="minorHAnsi"/>
+        </w:rPr>
+        <w:t>diminished,</w:t>
+      </w:r>
+      <w:r>
+        <w:rPr>
+          <w:rFonts w:asciiTheme="minorHAnsi" w:hAnsiTheme="minorHAnsi" w:cstheme="minorHAnsi"/>
+        </w:rPr>
+        <w:t xml:space="preserve"> and it guarantees that the new changes are tested and validated before being made available to end users.</w:t>
+      </w:r>
+    </w:p>
+    <w:p>
+      <w:r>
+        <w:rPr>
+          <w:rFonts w:asciiTheme="minorHAnsi" w:hAnsiTheme="minorHAnsi" w:cstheme="minorHAnsi"/>
+        </w:rPr>
+        <w:t>The software delivery process can be automated with the help of a set of procedures called continuous integration and continuous deployment (CI/CD). Using CI/CD pipelines, developers can automatically create, test, and deploy code updates to live environments. Developers can more quickly find and fix problems by implementing</w:t>
       </w:r>
       <w:r>
         <w:t xml:space="preserve"> </w:t>
       </w:r>
       <w:r>
-        <w:t xml:space="preserve">Automated </w:t>
-      </w:r>
-      <w:r>
-        <w:t>deployment to Azure</w:t>
-      </w:r>
-      <w:bookmarkEnd w:id="111"/>
-    </w:p>
-    <w:p>
-      <w:pPr>
-        <w:rPr>
-          <w:rFonts w:asciiTheme="minorHAnsi" w:hAnsiTheme="minorHAnsi" w:cstheme="minorHAnsi"/>
-        </w:rPr>
-      </w:pPr>
-      <w:r>
-        <w:rPr>
-          <w:rFonts w:asciiTheme="minorHAnsi" w:hAnsiTheme="minorHAnsi" w:cstheme="minorHAnsi"/>
-        </w:rPr>
-        <w:t>Automated deployments are essential in software development because they allow developers to deliver updates and new features more frequently and with fewer errors. Instead of manually deploying code changes, an automated deployment process can automatically build, test, and deploy changes to the production environment. This ensures that the new changes are tested and validated before being released to end-users, and it also reduces the risk of human error.</w:t>
-      </w:r>
-    </w:p>
-    <w:p>
-      <w:pPr>
-        <w:rPr>
-          <w:rFonts w:asciiTheme="minorHAnsi" w:hAnsiTheme="minorHAnsi" w:cstheme="minorHAnsi"/>
-        </w:rPr>
-      </w:pPr>
-      <w:r>
-        <w:rPr>
-          <w:rFonts w:asciiTheme="minorHAnsi" w:hAnsiTheme="minorHAnsi" w:cstheme="minorHAnsi"/>
-        </w:rPr>
-        <w:t>Continuous Integration and Continuous Deployment (CI/CD) is a set of practices that help automate the software delivery process. CI/CD pipelines enable developers to automatically build, test, and deploy code changes to production environments. By implementing CI/CD, developers can quickly identify and fix issues, leading to faster software development cycles and quicker time to market.</w:t>
+        <w:rPr>
+          <w:rFonts w:asciiTheme="minorHAnsi" w:hAnsiTheme="minorHAnsi" w:cstheme="minorHAnsi"/>
+        </w:rPr>
+        <w:t>CI/CD, which leads to shorter time to market and shorter software development cycles.</w:t>
       </w:r>
     </w:p>
     <w:p>
       <w:pPr>
         <w:pStyle w:val="Heading3"/>
       </w:pPr>
-      <w:bookmarkStart w:id="112" w:name="_Toc130333261"/>
-      <w:r>
-        <w:t>7.</w:t>
-      </w:r>
-      <w:r>
-        <w:t>3</w:t>
-      </w:r>
-      <w:r>
-        <w:t>.</w:t>
-      </w:r>
-      <w:r>
-        <w:t>1</w:t>
-      </w:r>
-      <w:r>
-        <w:t xml:space="preserve"> </w:t>
-      </w:r>
-      <w:proofErr w:type="spellStart"/>
-      <w:r>
-        <w:t>Github</w:t>
-      </w:r>
-      <w:proofErr w:type="spellEnd"/>
-      <w:r>
-        <w:t xml:space="preserve"> workflow</w:t>
+      <w:r>
+        <w:t>7.3.1 Github workflow</w:t>
       </w:r>
       <w:bookmarkEnd w:id="112"/>
     </w:p>
@@ -23672,21 +23728,7 @@
         <w:rPr>
           <w:rFonts w:asciiTheme="minorHAnsi" w:hAnsiTheme="minorHAnsi" w:cstheme="minorHAnsi"/>
         </w:rPr>
-        <w:t xml:space="preserve">For the knowledge sharing platform CI/CD, I created a </w:t>
-      </w:r>
-      <w:proofErr w:type="spellStart"/>
-      <w:r>
-        <w:rPr>
-          <w:rFonts w:asciiTheme="minorHAnsi" w:hAnsiTheme="minorHAnsi" w:cstheme="minorHAnsi"/>
-        </w:rPr>
-        <w:t>Github</w:t>
-      </w:r>
-      <w:proofErr w:type="spellEnd"/>
-      <w:r>
-        <w:rPr>
-          <w:rFonts w:asciiTheme="minorHAnsi" w:hAnsiTheme="minorHAnsi" w:cstheme="minorHAnsi"/>
-        </w:rPr>
-        <w:t xml:space="preserve"> workflow that includes the following jobs –</w:t>
+        <w:t>For the knowledge sharing platform CI/CD, I created a Github workflow that includes the following jobs –</w:t>
       </w:r>
     </w:p>
     <w:p>
@@ -23729,7 +23771,14 @@
         <w:rPr>
           <w:rFonts w:asciiTheme="minorHAnsi" w:hAnsiTheme="minorHAnsi" w:cstheme="minorHAnsi"/>
         </w:rPr>
-        <w:t>mhr-ksp</w:t>
+        <w:t>mhr-</w:t>
+      </w:r>
+      <w:proofErr w:type="gramStart"/>
+      <w:r>
+        <w:rPr>
+          <w:rFonts w:asciiTheme="minorHAnsi" w:hAnsiTheme="minorHAnsi" w:cstheme="minorHAnsi"/>
+        </w:rPr>
+        <w:t>ksp</w:t>
       </w:r>
       <w:r>
         <w:rPr>
@@ -23738,6 +23787,7 @@
         <w:t>:latest</w:t>
       </w:r>
       <w:proofErr w:type="spellEnd"/>
+      <w:proofErr w:type="gramEnd"/>
       <w:r>
         <w:rPr>
           <w:rFonts w:asciiTheme="minorHAnsi" w:hAnsiTheme="minorHAnsi" w:cstheme="minorHAnsi"/>
@@ -23809,6 +23859,7 @@
         <w:rPr>
           <w:rFonts w:asciiTheme="minorHAnsi" w:hAnsiTheme="minorHAnsi" w:cstheme="minorHAnsi"/>
         </w:rPr>
+        <w:lastRenderedPageBreak/>
         <w:t xml:space="preserve">The workflow </w:t>
       </w:r>
       <w:r>
@@ -23866,7 +23917,6 @@
         <w:rPr>
           <w:u w:val="single"/>
         </w:rPr>
-        <w:lastRenderedPageBreak/>
         <w:t>Results</w:t>
       </w:r>
       <w:bookmarkEnd w:id="113"/>
@@ -23984,7 +24034,15 @@
         <w:t>What is Waterfall Project Management?</w:t>
       </w:r>
       <w:r>
-        <w:t xml:space="preserve"> (no date) </w:t>
+        <w:t xml:space="preserve"> (</w:t>
+      </w:r>
+      <w:proofErr w:type="gramStart"/>
+      <w:r>
+        <w:t>no</w:t>
+      </w:r>
+      <w:proofErr w:type="gramEnd"/>
+      <w:r>
+        <w:t xml:space="preserve"> date) </w:t>
       </w:r>
       <w:r>
         <w:rPr>
@@ -24137,7 +24195,15 @@
         <w:ind w:left="567" w:hanging="567"/>
       </w:pPr>
       <w:r>
-        <w:t xml:space="preserve">Brooks, R. and Ryan Brooks Product Evangelist at </w:t>
+        <w:t xml:space="preserve">Brooks, </w:t>
+      </w:r>
+      <w:proofErr w:type="gramStart"/>
+      <w:r>
+        <w:t>R.</w:t>
+      </w:r>
+      <w:proofErr w:type="gramEnd"/>
+      <w:r>
+        <w:t xml:space="preserve"> and Ryan Brooks Product Evangelist at </w:t>
       </w:r>
       <w:proofErr w:type="spellStart"/>
       <w:r>
@@ -24384,9 +24450,17 @@
         <w:ind w:left="567" w:hanging="567"/>
       </w:pPr>
       <w:r>
-        <w:t xml:space="preserve">Brown, A. (2019). Release Branches: What, Why, and How. Retrieved from </w:t>
-      </w:r>
-      <w:hyperlink r:id="rId17" w:history="1">
+        <w:t xml:space="preserve">Brown, A. (2019). Release Branches: What, </w:t>
+      </w:r>
+      <w:proofErr w:type="gramStart"/>
+      <w:r>
+        <w:t>Why</w:t>
+      </w:r>
+      <w:proofErr w:type="gramEnd"/>
+      <w:r>
+        <w:t xml:space="preserve">, and How. Retrieved from </w:t>
+      </w:r>
+      <w:hyperlink r:id="rId18" w:history="1">
         <w:r>
           <w:rPr>
             <w:rStyle w:val="Hyperlink"/>
@@ -32245,7 +32319,7 @@
       </w:tcPr>
     </w:tblStylePr>
   </w:style>
-  <w:style w:type="table" w:styleId="ListTable7ColourfulAccent5">
+  <w:style w:type="table" w:styleId="ListTable7Colorful-Accent5">
     <w:name w:val="List Table 7 Colorful Accent 5"/>
     <w:basedOn w:val="TableNormal"/>
     <w:uiPriority w:val="52"/>
@@ -33206,7 +33280,7 @@
       <w:spacing w:after="0" w:line="240" w:lineRule="auto"/>
     </w:pPr>
   </w:style>
-  <w:style w:type="table" w:styleId="GridTable6ColourfulAccent1">
+  <w:style w:type="table" w:styleId="GridTable6Colorful-Accent1">
     <w:name w:val="Grid Table 6 Colorful Accent 1"/>
     <w:basedOn w:val="TableNormal"/>
     <w:uiPriority w:val="51"/>
@@ -33696,7 +33770,7 @@
       </w:tcPr>
     </w:tblStylePr>
   </w:style>
-  <w:style w:type="table" w:styleId="ListTable6Colourful">
+  <w:style w:type="table" w:styleId="ListTable6Colorful">
     <w:name w:val="List Table 6 Colorful"/>
     <w:basedOn w:val="TableNormal"/>
     <w:uiPriority w:val="51"/>
@@ -33764,7 +33838,7 @@
       </w:tcPr>
     </w:tblStylePr>
   </w:style>
-  <w:style w:type="table" w:styleId="ListTable6ColourfulAccent1">
+  <w:style w:type="table" w:styleId="ListTable6Colorful-Accent1">
     <w:name w:val="List Table 6 Colorful Accent 1"/>
     <w:basedOn w:val="TableNormal"/>
     <w:uiPriority w:val="51"/>
@@ -33938,7 +34012,7 @@
       </w:tcPr>
     </w:tblStylePr>
   </w:style>
-  <w:style w:type="table" w:styleId="GridTable7ColourfulAccent5">
+  <w:style w:type="table" w:styleId="GridTable7Colorful-Accent5">
     <w:name w:val="Grid Table 7 Colorful Accent 5"/>
     <w:basedOn w:val="TableNormal"/>
     <w:uiPriority w:val="52"/>
@@ -34077,7 +34151,7 @@
       </w:tcPr>
     </w:tblStylePr>
   </w:style>
-  <w:style w:type="table" w:styleId="ListTable7ColourfulAccent1">
+  <w:style w:type="table" w:styleId="ListTable7Colorful-Accent1">
     <w:name w:val="List Table 7 Colorful Accent 1"/>
     <w:basedOn w:val="TableNormal"/>
     <w:uiPriority w:val="52"/>
@@ -34200,7 +34274,7 @@
       </w:tcPr>
     </w:tblStylePr>
   </w:style>
-  <w:style w:type="table" w:styleId="ListTable6ColourfulAccent5">
+  <w:style w:type="table" w:styleId="ListTable6Colorful-Accent5">
     <w:name w:val="List Table 6 Colorful Accent 5"/>
     <w:basedOn w:val="TableNormal"/>
     <w:uiPriority w:val="51"/>

</xml_diff>